<commit_message>
about text in doc
</commit_message>
<xml_diff>
--- a/final/ABOUT_Text.docx
+++ b/final/ABOUT_Text.docx
@@ -1,6 +1,6 @@
 
 <file path=word/document.xml><?xml version="1.0" encoding="utf-8"?>
-<w:document xmlns:wpc="http://schemas.microsoft.com/office/word/2010/wordprocessingCanvas" xmlns:mo="http://schemas.microsoft.com/office/mac/office/2008/main" xmlns:mc="http://schemas.openxmlformats.org/markup-compatibility/2006" xmlns:mv="urn:schemas-microsoft-com:mac:vml" xmlns:o="urn:schemas-microsoft-com:office:office" xmlns:r="http://schemas.openxmlformats.org/officeDocument/2006/relationships" xmlns:m="http://schemas.openxmlformats.org/officeDocument/2006/math" xmlns:v="urn:schemas-microsoft-com:vml" xmlns:wp14="http://schemas.microsoft.com/office/word/2010/wordprocessingDrawing" xmlns:wp="http://schemas.openxmlformats.org/drawingml/2006/wordprocessingDrawing" xmlns:w10="urn:schemas-microsoft-com:office:word" xmlns:w="http://schemas.openxmlformats.org/wordprocessingml/2006/main" xmlns:w14="http://schemas.microsoft.com/office/word/2010/wordml" xmlns:w15="http://schemas.microsoft.com/office/word/2012/wordml" xmlns:wpg="http://schemas.microsoft.com/office/word/2010/wordprocessingGroup" xmlns:wpi="http://schemas.microsoft.com/office/word/2010/wordprocessingInk" xmlns:wne="http://schemas.microsoft.com/office/word/2006/wordml" xmlns:wps="http://schemas.microsoft.com/office/word/2010/wordprocessingShape" mc:Ignorable="w14 w15 wp14">
+<w:document xmlns:wpc="http://schemas.microsoft.com/office/word/2010/wordprocessingCanvas" xmlns:cx="http://schemas.microsoft.com/office/drawing/2014/chartex" xmlns:cx1="http://schemas.microsoft.com/office/drawing/2015/9/8/chartex" xmlns:cx2="http://schemas.microsoft.com/office/drawing/2015/10/21/chartex" xmlns:cx3="http://schemas.microsoft.com/office/drawing/2016/5/9/chartex" xmlns:cx4="http://schemas.microsoft.com/office/drawing/2016/5/10/chartex" xmlns:cx5="http://schemas.microsoft.com/office/drawing/2016/5/11/chartex" xmlns:cx6="http://schemas.microsoft.com/office/drawing/2016/5/12/chartex" xmlns:cx7="http://schemas.microsoft.com/office/drawing/2016/5/13/chartex" xmlns:cx8="http://schemas.microsoft.com/office/drawing/2016/5/14/chartex" xmlns:mc="http://schemas.openxmlformats.org/markup-compatibility/2006" xmlns:aink="http://schemas.microsoft.com/office/drawing/2016/ink" xmlns:am3d="http://schemas.microsoft.com/office/drawing/2017/model3d" xmlns:o="urn:schemas-microsoft-com:office:office" xmlns:r="http://schemas.openxmlformats.org/officeDocument/2006/relationships" xmlns:m="http://schemas.openxmlformats.org/officeDocument/2006/math" xmlns:v="urn:schemas-microsoft-com:vml" xmlns:wp14="http://schemas.microsoft.com/office/word/2010/wordprocessingDrawing" xmlns:wp="http://schemas.openxmlformats.org/drawingml/2006/wordprocessingDrawing" xmlns:w10="urn:schemas-microsoft-com:office:word" xmlns:w="http://schemas.openxmlformats.org/wordprocessingml/2006/main" xmlns:w14="http://schemas.microsoft.com/office/word/2010/wordml" xmlns:w15="http://schemas.microsoft.com/office/word/2012/wordml" xmlns:w16cid="http://schemas.microsoft.com/office/word/2016/wordml/cid" xmlns:w16se="http://schemas.microsoft.com/office/word/2015/wordml/symex" xmlns:wpg="http://schemas.microsoft.com/office/word/2010/wordprocessingGroup" xmlns:wpi="http://schemas.microsoft.com/office/word/2010/wordprocessingInk" xmlns:wne="http://schemas.microsoft.com/office/word/2006/wordml" xmlns:wps="http://schemas.microsoft.com/office/word/2010/wordprocessingShape" mc:Ignorable="w14 w15 w16se w16cid wp14">
   <w:body>
     <w:p>
       <w:pPr>
@@ -92,7 +92,7 @@
     </w:p>
     <w:p>
       <w:pPr>
-        <w:pStyle w:val="ListParagraph"/>
+        <w:pStyle w:val="Listenabsatz"/>
         <w:numPr>
           <w:ilvl w:val="0"/>
           <w:numId w:val="1"/>
@@ -106,7 +106,7 @@
     </w:p>
     <w:p>
       <w:pPr>
-        <w:pStyle w:val="ListParagraph"/>
+        <w:pStyle w:val="Listenabsatz"/>
         <w:numPr>
           <w:ilvl w:val="0"/>
           <w:numId w:val="1"/>
@@ -115,12 +115,12 @@
         <w:jc w:val="both"/>
       </w:pPr>
       <w:r>
-        <w:t>Are there structural differences in the kinds of attacks, the targets, the numbers of fatalities or in the affected areas?</w:t>
-      </w:r>
-    </w:p>
-    <w:p>
-      <w:pPr>
-        <w:pStyle w:val="ListParagraph"/>
+        <w:t>Are there structural differences in the kinds of attacks, the targets, the numbers of fatalities or the affected areas?</w:t>
+      </w:r>
+    </w:p>
+    <w:p>
+      <w:pPr>
+        <w:pStyle w:val="Listenabsatz"/>
         <w:numPr>
           <w:ilvl w:val="0"/>
           <w:numId w:val="1"/>
@@ -191,7 +191,7 @@
     </w:p>
     <w:p>
       <w:pPr>
-        <w:pStyle w:val="ListParagraph"/>
+        <w:pStyle w:val="Listenabsatz"/>
         <w:numPr>
           <w:ilvl w:val="0"/>
           <w:numId w:val="2"/>
@@ -205,7 +205,7 @@
     </w:p>
     <w:p>
       <w:pPr>
-        <w:pStyle w:val="ListParagraph"/>
+        <w:pStyle w:val="Listenabsatz"/>
         <w:numPr>
           <w:ilvl w:val="0"/>
           <w:numId w:val="2"/>
@@ -219,7 +219,7 @@
     </w:p>
     <w:p>
       <w:pPr>
-        <w:pStyle w:val="ListParagraph"/>
+        <w:pStyle w:val="Listenabsatz"/>
         <w:numPr>
           <w:ilvl w:val="0"/>
           <w:numId w:val="2"/>
@@ -276,7 +276,7 @@
           <w:sz w:val="28"/>
         </w:rPr>
         <w:lastRenderedPageBreak/>
-        <w:t>Methodology</w:t>
+        <w:t>Data Preparations</w:t>
       </w:r>
     </w:p>
     <w:p>
@@ -288,37 +288,205 @@
           <w:sz w:val="24"/>
         </w:rPr>
       </w:pPr>
-      <w:r>
+    </w:p>
+    <w:p>
+      <w:pPr>
+        <w:spacing w:line="276" w:lineRule="auto"/>
+        <w:jc w:val="both"/>
+      </w:pPr>
+      <w:r>
+        <w:t>Since the goal was to display terrorist</w:t>
+      </w:r>
+      <w:r>
+        <w:t>ic</w:t>
+      </w:r>
+      <w:r>
+        <w:t xml:space="preserve"> attacks in Europe with a focus on attacks on refugees over the last few years, some modifications of the original dataset were necessary. First, the data set was reduced to attacks occurring in Eastern and Western Europe between 01/01/2013 and 01/01/201</w:t>
+      </w:r>
+      <w:r>
+        <w:t>7</w:t>
+      </w:r>
+      <w:r>
+        <w:t>. Next, a new category for refugees based on the incident’s description was set up since they were</w:t>
+      </w:r>
+      <w:r>
+        <w:t xml:space="preserve"> </w:t>
+      </w:r>
+      <w:r>
+        <w:t>originally</w:t>
+      </w:r>
+      <w:r>
+        <w:t xml:space="preserve"> only categorized as “Other”. To provide the user with limited amounts of filter options on the targets and perpetrators, a reduction to the most common groups and some further grouping was needed. However, the user is still able to find out about the specific target and perpetrator (group) in the </w:t>
+      </w:r>
+      <w:proofErr w:type="spellStart"/>
+      <w:r>
+        <w:t>Infobox</w:t>
+      </w:r>
+      <w:proofErr w:type="spellEnd"/>
+      <w:r>
+        <w:t>.</w:t>
+      </w:r>
+    </w:p>
+    <w:p>
+      <w:pPr>
+        <w:spacing w:line="276" w:lineRule="auto"/>
+        <w:jc w:val="both"/>
+      </w:pPr>
+    </w:p>
+    <w:p>
+      <w:pPr>
+        <w:spacing w:line="276" w:lineRule="auto"/>
+        <w:jc w:val="both"/>
+      </w:pPr>
+    </w:p>
+    <w:p>
+      <w:pPr>
+        <w:spacing w:line="276" w:lineRule="auto"/>
+        <w:jc w:val="both"/>
+        <w:rPr>
+          <w:b/>
+          <w:sz w:val="28"/>
+        </w:rPr>
+      </w:pPr>
+      <w:r>
+        <w:rPr>
+          <w:b/>
+          <w:sz w:val="28"/>
+        </w:rPr>
+        <w:t>Insights</w:t>
+      </w:r>
+    </w:p>
+    <w:p>
+      <w:pPr>
+        <w:spacing w:line="276" w:lineRule="auto"/>
+        <w:jc w:val="both"/>
         <w:rPr>
           <w:b/>
           <w:sz w:val="24"/>
         </w:rPr>
-        <w:br/>
-        <w:t>Data Preparation</w:t>
-      </w:r>
-    </w:p>
-    <w:p>
-      <w:pPr>
-        <w:spacing w:line="276" w:lineRule="auto"/>
-        <w:jc w:val="both"/>
-      </w:pPr>
-      <w:r>
-        <w:t xml:space="preserve">Since the goal was to display terrorist attacks in Europe with a focus on attacks on refugees over the last few years, some modifications of the original dataset were necessary. First, the data set was reduced to attacks occurring in Eastern and Western Europe between 01/01/2013 and 01/01/2016. Next, a new category for refugees based on the incident’s description was set up since they were only categorized as “Other” originally. To provide the user with limited amounts of filter options on the targets and perpetrators, a reduction to the most common groups and some further grouping was needed. However, the user is still able to find out about the specific target and perpetrator (group) in the </w:t>
-      </w:r>
-      <w:proofErr w:type="spellStart"/>
-      <w:r>
-        <w:t>Infobox</w:t>
-      </w:r>
-      <w:proofErr w:type="spellEnd"/>
+      </w:pPr>
+    </w:p>
+    <w:p>
+      <w:pPr>
+        <w:spacing w:line="276" w:lineRule="auto"/>
+        <w:jc w:val="both"/>
+      </w:pPr>
+      <w:r>
+        <w:t xml:space="preserve">From the graphic the following insights can be derived: </w:t>
+      </w:r>
+    </w:p>
+    <w:p>
+      <w:pPr>
+        <w:pStyle w:val="Listenabsatz"/>
+        <w:numPr>
+          <w:ilvl w:val="0"/>
+          <w:numId w:val="3"/>
+        </w:numPr>
+        <w:spacing w:line="276" w:lineRule="auto"/>
+        <w:jc w:val="both"/>
+      </w:pPr>
+      <w:r>
+        <w:t>The most common terroristic attacks in Europe were</w:t>
+      </w:r>
+      <w:r>
+        <w:t xml:space="preserve"> refugee-related</w:t>
+      </w:r>
+      <w:r>
+        <w:t>,</w:t>
+      </w:r>
+      <w:r>
+        <w:t xml:space="preserve"> targeted towards private citizens and businesses</w:t>
+      </w:r>
+      <w:r>
+        <w:t>,</w:t>
+      </w:r>
+      <w:r>
+        <w:t xml:space="preserve"> or religious figures and institutions </w:t>
+      </w:r>
+      <w:r>
+        <w:t>(</w:t>
+      </w:r>
+      <w:r>
+        <w:t>mostly mosques</w:t>
+      </w:r>
+      <w:r>
+        <w:t>)</w:t>
+      </w:r>
+      <w:r>
+        <w:t xml:space="preserve">. </w:t>
+      </w:r>
+    </w:p>
+    <w:p>
+      <w:pPr>
+        <w:pStyle w:val="Listenabsatz"/>
+        <w:numPr>
+          <w:ilvl w:val="0"/>
+          <w:numId w:val="3"/>
+        </w:numPr>
+        <w:spacing w:line="276" w:lineRule="auto"/>
+        <w:jc w:val="both"/>
+      </w:pPr>
+      <w:r>
+        <w:t>Refugee-related attacks in 2013-2016</w:t>
+      </w:r>
+      <w:r>
+        <w:t xml:space="preserve"> </w:t>
+      </w:r>
+      <w:r>
+        <w:t>took</w:t>
+      </w:r>
+      <w:r>
+        <w:t xml:space="preserve"> </w:t>
+      </w:r>
+      <w:r>
+        <w:t xml:space="preserve">mostly </w:t>
+      </w:r>
+      <w:r>
+        <w:t xml:space="preserve">place in Germany, </w:t>
+      </w:r>
+      <w:r>
+        <w:t xml:space="preserve">but there were also significant numbers of attacks in Sweden and </w:t>
+      </w:r>
+      <w:r>
+        <w:t>Finland</w:t>
+      </w:r>
       <w:r>
         <w:t>.</w:t>
       </w:r>
     </w:p>
     <w:p>
       <w:pPr>
-        <w:spacing w:line="276" w:lineRule="auto"/>
-        <w:jc w:val="both"/>
-      </w:pPr>
+        <w:pStyle w:val="Listenabsatz"/>
+        <w:numPr>
+          <w:ilvl w:val="0"/>
+          <w:numId w:val="3"/>
+        </w:numPr>
+        <w:spacing w:line="276" w:lineRule="auto"/>
+        <w:jc w:val="both"/>
+      </w:pPr>
+      <w:r>
+        <w:t>The line plot shows a tremendous increase in refugee related attacks for the year 2015 (</w:t>
+      </w:r>
+      <w:r>
+        <w:t>e</w:t>
+      </w:r>
+      <w:r>
+        <w:t xml:space="preserve">xtra plot under the “Overview” button). </w:t>
+      </w:r>
+    </w:p>
+    <w:p>
+      <w:pPr>
+        <w:pStyle w:val="Listenabsatz"/>
+        <w:numPr>
+          <w:ilvl w:val="0"/>
+          <w:numId w:val="3"/>
+        </w:numPr>
+        <w:spacing w:line="276" w:lineRule="auto"/>
+        <w:jc w:val="both"/>
+      </w:pPr>
+      <w:r>
+        <w:t>Attacks with many casualties are mostly executed by global highly organized terrorist groups (circle size as indication).</w:t>
+      </w:r>
     </w:p>
     <w:p>
       <w:pPr>
@@ -340,15 +508,113 @@
           <w:b/>
           <w:sz w:val="28"/>
         </w:rPr>
-        <w:t>Insights</w:t>
+        <w:t>Discussio</w:t>
       </w:r>
       <w:r>
         <w:rPr>
           <w:b/>
           <w:sz w:val="28"/>
         </w:rPr>
-        <w:t>/Discussion/…</w:t>
-      </w:r>
+        <w:t>n</w:t>
+      </w:r>
+    </w:p>
+    <w:p>
+      <w:pPr>
+        <w:spacing w:line="276" w:lineRule="auto"/>
+        <w:jc w:val="both"/>
+      </w:pPr>
+    </w:p>
+    <w:p>
+      <w:pPr>
+        <w:spacing w:line="276" w:lineRule="auto"/>
+        <w:jc w:val="both"/>
+      </w:pPr>
+      <w:r>
+        <w:t>While many praised Germany for not putting a limit on the number of refugees allowed to find shelter in the country over the last couple of years, more and</w:t>
+      </w:r>
+      <w:r>
+        <w:t xml:space="preserve"> it seems like</w:t>
+      </w:r>
+      <w:r>
+        <w:t xml:space="preserve"> more people started expressing concerns and xenophobic thoughts. Newspapers regularly informed about refugee shelters being set on fire by right-wing extremists, especially in more Eastern parts of Germany such as Saxony. </w:t>
+      </w:r>
+    </w:p>
+    <w:p>
+      <w:pPr>
+        <w:spacing w:line="276" w:lineRule="auto"/>
+        <w:jc w:val="both"/>
+      </w:pPr>
+      <w:r>
+        <w:t>The visualization backs this information and shows the high frequency of these incidents, while also providing the reader with more detailed information.</w:t>
+      </w:r>
+      <w:r>
+        <w:t xml:space="preserve"> </w:t>
+      </w:r>
+      <w:r>
+        <w:t xml:space="preserve">Looking at the line plot providing the reader with data on the numbers of (refugee-related) attacks over the years, one can clearly see that especially the years 2014 and 2015 suffered from </w:t>
+      </w:r>
+      <w:proofErr w:type="gramStart"/>
+      <w:r>
+        <w:t>huge amounts</w:t>
+      </w:r>
+      <w:proofErr w:type="gramEnd"/>
+      <w:r>
+        <w:t xml:space="preserve"> of all kinds of terroristic attacks throughout Europe. Refugee-related attacks, on the other hand, almost exclusively took place in 2015. </w:t>
+      </w:r>
+    </w:p>
+    <w:p>
+      <w:pPr>
+        <w:spacing w:line="276" w:lineRule="auto"/>
+        <w:jc w:val="both"/>
+      </w:pPr>
+      <w:r>
+        <w:t xml:space="preserve">Often, opponents of Germany’s migration policies based their arguments on the danger stemming from potential terrorists in disguise as asylum-seekers. </w:t>
+      </w:r>
+      <w:r>
+        <w:t xml:space="preserve">The map clearly depicts terroristic attacks by Muslim extremists that many citizens fell victim to, highlighted by the size of the circle displaying the number of people that were killed through the attack. This includes the attack on people attending the concert at Bataclan and the related attacks throughout the city of Paris in December 2015, as well as the attack in Nice and Berlin involving trucks being driven into crowds of people. </w:t>
+      </w:r>
+    </w:p>
+    <w:p>
+      <w:pPr>
+        <w:spacing w:line="276" w:lineRule="auto"/>
+        <w:jc w:val="both"/>
+      </w:pPr>
+      <w:r>
+        <w:t xml:space="preserve">While nowadays terrorism in Europe is often understood as terroristic attacks committed by Muslim extremists as part of global terrorist groups such as ISIS, the map clearly shows that there are many more forms of terror occurring all over Europe. However, just like the size of the depicted circles </w:t>
+      </w:r>
+      <w:r>
+        <w:lastRenderedPageBreak/>
+        <w:t>increases with the amount of people killed, it is clear why such far-reaching attacks attract more attention by the media and wider public.</w:t>
+      </w:r>
+    </w:p>
+    <w:p>
+      <w:pPr>
+        <w:spacing w:line="276" w:lineRule="auto"/>
+        <w:jc w:val="both"/>
+      </w:pPr>
+      <w:r>
+        <w:t>Nevertheless, the reader is given the opportunity to analy</w:t>
+      </w:r>
+      <w:r>
+        <w:t>z</w:t>
+      </w:r>
+      <w:r>
+        <w:t xml:space="preserve">e the </w:t>
+      </w:r>
+      <w:proofErr w:type="gramStart"/>
+      <w:r>
+        <w:t>different kinds</w:t>
+      </w:r>
+      <w:proofErr w:type="gramEnd"/>
+      <w:r>
+        <w:t xml:space="preserve"> of attacks in more detail using the filters. Doing so, one can identify areas where specific kinds of attacks and weapons or specific perpetrators are more common. For example, bombings and explosions occur more often in Ireland or the Ukraine, where more politically motivated attacks took place. </w:t>
+      </w:r>
+    </w:p>
+    <w:p>
+      <w:pPr>
+        <w:spacing w:line="276" w:lineRule="auto"/>
+        <w:jc w:val="both"/>
+      </w:pPr>
     </w:p>
     <w:p>
       <w:pPr>
@@ -356,121 +622,118 @@
         <w:jc w:val="both"/>
         <w:rPr>
           <w:b/>
-          <w:sz w:val="24"/>
-        </w:rPr>
-      </w:pPr>
-    </w:p>
-    <w:p>
-      <w:pPr>
-        <w:spacing w:line="276" w:lineRule="auto"/>
-        <w:jc w:val="both"/>
-      </w:pPr>
-      <w:r>
-        <w:t>The most common terroristic attacks in Europe were</w:t>
-      </w:r>
-      <w:r>
-        <w:t xml:space="preserve"> refugee-related or targeted towards private citizens and businesses or religious figures and institutions, mostly mosques. </w:t>
-      </w:r>
-    </w:p>
-    <w:p>
-      <w:pPr>
-        <w:spacing w:line="276" w:lineRule="auto"/>
-        <w:jc w:val="both"/>
-      </w:pPr>
-      <w:r>
-        <w:t>Refugee-related attacks in 2013-2016</w:t>
-      </w:r>
-      <w:r>
-        <w:t xml:space="preserve"> mostly </w:t>
-      </w:r>
-      <w:r>
-        <w:t>took</w:t>
-      </w:r>
-      <w:r>
-        <w:t xml:space="preserve"> place in Germany, </w:t>
-      </w:r>
-      <w:r>
-        <w:t xml:space="preserve">but there were also significant numbers of attacks in Sweden and </w:t>
-      </w:r>
-      <w:r>
-        <w:t>Finland</w:t>
-      </w:r>
-      <w:r>
-        <w:t>. While many praised Germany for not putting a limit on the number of refugees allowed to find shelter in the country over the last couple of years, more and more people started expressing concerns and xenophobic thoughts, too. Newspapers regularly informed about refugee shelters being set on fire by right-wing extremists, especially in more Eastern parts of Germany such as Saxony. The visualization backs this information and shows the high frequency of these incidents, while also providing the reader with more detailed information.</w:t>
+          <w:sz w:val="28"/>
+        </w:rPr>
+      </w:pPr>
+      <w:r>
+        <w:rPr>
+          <w:b/>
+          <w:sz w:val="28"/>
+        </w:rPr>
+        <w:t>Conclusion</w:t>
+      </w:r>
+    </w:p>
+    <w:p>
+      <w:pPr>
+        <w:spacing w:line="276" w:lineRule="auto"/>
+        <w:jc w:val="both"/>
+      </w:pPr>
+    </w:p>
+    <w:p>
+      <w:pPr>
+        <w:spacing w:line="276" w:lineRule="auto"/>
+        <w:jc w:val="both"/>
+      </w:pPr>
+      <w:r>
+        <w:t>T</w:t>
+      </w:r>
+      <w:r>
+        <w:t xml:space="preserve">he </w:t>
+      </w:r>
+      <w:r>
+        <w:t>graphic</w:t>
       </w:r>
       <w:r>
         <w:t xml:space="preserve"> </w:t>
       </w:r>
       <w:r>
-        <w:t xml:space="preserve">Looking at the line plot providing the reader with data on the numbers of (refugee-related) attacks over the years, one can clearly see that especially the years 2014 and 2015 suffered from huge amounts of </w:t>
-      </w:r>
-      <w:r>
-        <w:t xml:space="preserve">all kinds of terroristic </w:t>
-      </w:r>
-      <w:r>
-        <w:t>attacks throughout Europe. Refugee-related attacks, on the other hand, almost exclusively took place in 2015.</w:t>
-      </w:r>
-      <w:r>
-        <w:t xml:space="preserve"> </w:t>
-      </w:r>
-      <w:r>
-        <w:t xml:space="preserve">Often, opponents of Germany’s migration policies based their arguments on the danger stemming from potential terrorists in disguise as asylum-seekers. </w:t>
-      </w:r>
-      <w:r>
-        <w:t>The</w:t>
-      </w:r>
-      <w:r>
-        <w:t xml:space="preserve"> map clearly depicts terroristic attacks by Muslim extremists that many citizens fell victim to, highlighted by the size of the circle displaying the number of people that were killed through the attack. This includes the attack on people attending the concert at </w:t>
-      </w:r>
-      <w:proofErr w:type="spellStart"/>
-      <w:r>
-        <w:t>Bataclan</w:t>
-      </w:r>
-      <w:proofErr w:type="spellEnd"/>
-      <w:r>
-        <w:t xml:space="preserve"> and the related attacks throughout the city of Paris in December 2015, as well as the attack in Nice and Berlin involving trucks being driven into crowds of people. While nowadays terrorism in Europe is often understood as </w:t>
-      </w:r>
-      <w:r>
-        <w:t xml:space="preserve">such </w:t>
-      </w:r>
-      <w:r>
-        <w:t xml:space="preserve">terroristic attacks committed by Muslim extremists as part of global terrorist groups such as ISIS, the map clearly shows that there are many more forms of terror occurring all over Europe. However, just like the size of the depicted circles increases with the amount of people killed, it is clear why such far-reaching attacks attract more attention by the media and wider public. </w:t>
-      </w:r>
-      <w:r>
-        <w:t xml:space="preserve">Nevertheless, the reader is given the opportunity to </w:t>
-      </w:r>
-      <w:proofErr w:type="spellStart"/>
-      <w:r>
-        <w:t>analyse</w:t>
-      </w:r>
-      <w:proofErr w:type="spellEnd"/>
-      <w:r>
-        <w:t xml:space="preserve"> the different kinds of attacks in more detail using the filters. Doing so, one can identify </w:t>
-      </w:r>
-      <w:r>
-        <w:t>areas where specific kinds of attacks and weapons or specific perpetrators are more common. For example, bombings and explosions occur more often in Ireland or the Ukraine</w:t>
-      </w:r>
-      <w:r>
-        <w:t>,</w:t>
-      </w:r>
-      <w:r>
-        <w:t xml:space="preserve"> where more politically motivated attacks took place. </w:t>
-      </w:r>
-      <w:r>
-        <w:t xml:space="preserve">Overall, the map lets the reader explore a big data set in a lot of detail by allowing multiple filter selections and using both </w:t>
-      </w:r>
-      <w:proofErr w:type="spellStart"/>
-      <w:r>
-        <w:t>colour</w:t>
-      </w:r>
-      <w:proofErr w:type="spellEnd"/>
-      <w:r>
-        <w:t xml:space="preserve"> and shape as well as tooltips and the information box to provide more information on the attacks. Its interactivity not only makes the experience more engaging, but also helps the reader make comparisons and draw conclusions.</w:t>
+        <w:t xml:space="preserve">meets the first goal of this visualization and </w:t>
+      </w:r>
+      <w:r>
+        <w:t>creates</w:t>
+      </w:r>
+      <w:r>
+        <w:t xml:space="preserve"> awareness </w:t>
+      </w:r>
+      <w:r>
+        <w:t>for the many</w:t>
+      </w:r>
+      <w:r>
+        <w:t xml:space="preserve"> refugee-related </w:t>
+      </w:r>
+      <w:r>
+        <w:t>attacks</w:t>
+      </w:r>
+      <w:r>
+        <w:t xml:space="preserve"> in Europe. </w:t>
+      </w:r>
+      <w:r>
+        <w:t xml:space="preserve">Furthermore, the graphic stays objective </w:t>
+      </w:r>
+      <w:proofErr w:type="gramStart"/>
+      <w:r>
+        <w:t>at all times</w:t>
+      </w:r>
+      <w:proofErr w:type="gramEnd"/>
+      <w:r>
+        <w:t xml:space="preserve"> and gives the reader the opportunity to form his own opinion. The many </w:t>
+      </w:r>
+      <w:r>
+        <w:t>filter</w:t>
+      </w:r>
+      <w:r>
+        <w:t xml:space="preserve">s, </w:t>
+      </w:r>
+      <w:r>
+        <w:t>color</w:t>
+      </w:r>
+      <w:r>
+        <w:t>s</w:t>
+      </w:r>
+      <w:r>
+        <w:t xml:space="preserve"> and shape</w:t>
+      </w:r>
+      <w:r>
+        <w:t>s</w:t>
+      </w:r>
+      <w:r>
+        <w:t xml:space="preserve"> allow a thorough analysis on the macro level. At the same time, the t</w:t>
+      </w:r>
+      <w:r>
+        <w:t xml:space="preserve">ooltips and the information box </w:t>
+      </w:r>
+      <w:r>
+        <w:t>give a lot of detail when evaluating specific events</w:t>
+      </w:r>
+      <w:r>
+        <w:t>.</w:t>
+      </w:r>
+      <w:r>
+        <w:t xml:space="preserve"> Overall, </w:t>
+      </w:r>
+      <w:r>
+        <w:t>the graphic’s</w:t>
+      </w:r>
+      <w:r>
+        <w:t xml:space="preserve"> interactivity not only makes the experience more engaging, but </w:t>
+      </w:r>
+      <w:r>
+        <w:t>primarily</w:t>
       </w:r>
       <w:bookmarkStart w:id="0" w:name="_GoBack"/>
       <w:bookmarkEnd w:id="0"/>
       <w:r>
-        <w:t xml:space="preserve"> </w:t>
+        <w:t xml:space="preserve"> helps the reader make comparisons and draw conclusions. </w:t>
       </w:r>
     </w:p>
     <w:p/>
@@ -494,8 +757,8 @@
 </file>
 
 <file path=word/numbering.xml><?xml version="1.0" encoding="utf-8"?>
-<w:numbering xmlns:wpc="http://schemas.microsoft.com/office/word/2010/wordprocessingCanvas" xmlns:mo="http://schemas.microsoft.com/office/mac/office/2008/main" xmlns:mc="http://schemas.openxmlformats.org/markup-compatibility/2006" xmlns:mv="urn:schemas-microsoft-com:mac:vml" xmlns:o="urn:schemas-microsoft-com:office:office" xmlns:r="http://schemas.openxmlformats.org/officeDocument/2006/relationships" xmlns:m="http://schemas.openxmlformats.org/officeDocument/2006/math" xmlns:v="urn:schemas-microsoft-com:vml" xmlns:wp14="http://schemas.microsoft.com/office/word/2010/wordprocessingDrawing" xmlns:wp="http://schemas.openxmlformats.org/drawingml/2006/wordprocessingDrawing" xmlns:w10="urn:schemas-microsoft-com:office:word" xmlns:w="http://schemas.openxmlformats.org/wordprocessingml/2006/main" xmlns:w14="http://schemas.microsoft.com/office/word/2010/wordml" xmlns:w15="http://schemas.microsoft.com/office/word/2012/wordml" xmlns:wpg="http://schemas.microsoft.com/office/word/2010/wordprocessingGroup" xmlns:wpi="http://schemas.microsoft.com/office/word/2010/wordprocessingInk" xmlns:wne="http://schemas.microsoft.com/office/word/2006/wordml" xmlns:wps="http://schemas.microsoft.com/office/word/2010/wordprocessingShape" mc:Ignorable="w14 w15 wp14">
-  <w:abstractNum w:abstractNumId="0">
+<w:numbering xmlns:wpc="http://schemas.microsoft.com/office/word/2010/wordprocessingCanvas" xmlns:cx="http://schemas.microsoft.com/office/drawing/2014/chartex" xmlns:cx1="http://schemas.microsoft.com/office/drawing/2015/9/8/chartex" xmlns:cx2="http://schemas.microsoft.com/office/drawing/2015/10/21/chartex" xmlns:cx3="http://schemas.microsoft.com/office/drawing/2016/5/9/chartex" xmlns:cx4="http://schemas.microsoft.com/office/drawing/2016/5/10/chartex" xmlns:cx5="http://schemas.microsoft.com/office/drawing/2016/5/11/chartex" xmlns:cx6="http://schemas.microsoft.com/office/drawing/2016/5/12/chartex" xmlns:cx7="http://schemas.microsoft.com/office/drawing/2016/5/13/chartex" xmlns:cx8="http://schemas.microsoft.com/office/drawing/2016/5/14/chartex" xmlns:mc="http://schemas.openxmlformats.org/markup-compatibility/2006" xmlns:aink="http://schemas.microsoft.com/office/drawing/2016/ink" xmlns:am3d="http://schemas.microsoft.com/office/drawing/2017/model3d" xmlns:o="urn:schemas-microsoft-com:office:office" xmlns:r="http://schemas.openxmlformats.org/officeDocument/2006/relationships" xmlns:m="http://schemas.openxmlformats.org/officeDocument/2006/math" xmlns:v="urn:schemas-microsoft-com:vml" xmlns:wp14="http://schemas.microsoft.com/office/word/2010/wordprocessingDrawing" xmlns:wp="http://schemas.openxmlformats.org/drawingml/2006/wordprocessingDrawing" xmlns:w10="urn:schemas-microsoft-com:office:word" xmlns:w="http://schemas.openxmlformats.org/wordprocessingml/2006/main" xmlns:w14="http://schemas.microsoft.com/office/word/2010/wordml" xmlns:w15="http://schemas.microsoft.com/office/word/2012/wordml" xmlns:w16cid="http://schemas.microsoft.com/office/word/2016/wordml/cid" xmlns:w16se="http://schemas.microsoft.com/office/word/2015/wordml/symex" xmlns:wpg="http://schemas.microsoft.com/office/word/2010/wordprocessingGroup" xmlns:wpi="http://schemas.microsoft.com/office/word/2010/wordprocessingInk" xmlns:wne="http://schemas.microsoft.com/office/word/2006/wordml" xmlns:wps="http://schemas.microsoft.com/office/word/2010/wordprocessingShape" mc:Ignorable="w14 w15 w16se w16cid wp14">
+  <w:abstractNum w:abstractNumId="0" w15:restartNumberingAfterBreak="0">
     <w:nsid w:val="506E40D2"/>
     <w:multiLevelType w:val="hybridMultilevel"/>
     <w:tmpl w:val="D6925C1C"/>
@@ -608,7 +871,7 @@
       </w:rPr>
     </w:lvl>
   </w:abstractNum>
-  <w:abstractNum w:abstractNumId="1">
+  <w:abstractNum w:abstractNumId="1" w15:restartNumberingAfterBreak="0">
     <w:nsid w:val="56F00619"/>
     <w:multiLevelType w:val="hybridMultilevel"/>
     <w:tmpl w:val="24C4D97E"/>
@@ -691,6 +954,95 @@
       <w:lvlJc w:val="right"/>
       <w:pPr>
         <w:ind w:left="6687" w:hanging="180"/>
+      </w:pPr>
+    </w:lvl>
+  </w:abstractNum>
+  <w:abstractNum w:abstractNumId="2" w15:restartNumberingAfterBreak="0">
+    <w:nsid w:val="63644C18"/>
+    <w:multiLevelType w:val="hybridMultilevel"/>
+    <w:tmpl w:val="FBB2A66C"/>
+    <w:lvl w:ilvl="0" w:tplc="0409000F">
+      <w:start w:val="1"/>
+      <w:numFmt w:val="decimal"/>
+      <w:lvlText w:val="%1."/>
+      <w:lvlJc w:val="left"/>
+      <w:pPr>
+        <w:ind w:left="720" w:hanging="360"/>
+      </w:pPr>
+      <w:rPr>
+        <w:rFonts w:hint="default"/>
+      </w:rPr>
+    </w:lvl>
+    <w:lvl w:ilvl="1" w:tplc="04090019" w:tentative="1">
+      <w:start w:val="1"/>
+      <w:numFmt w:val="lowerLetter"/>
+      <w:lvlText w:val="%2."/>
+      <w:lvlJc w:val="left"/>
+      <w:pPr>
+        <w:ind w:left="1440" w:hanging="360"/>
+      </w:pPr>
+    </w:lvl>
+    <w:lvl w:ilvl="2" w:tplc="0409001B" w:tentative="1">
+      <w:start w:val="1"/>
+      <w:numFmt w:val="lowerRoman"/>
+      <w:lvlText w:val="%3."/>
+      <w:lvlJc w:val="right"/>
+      <w:pPr>
+        <w:ind w:left="2160" w:hanging="180"/>
+      </w:pPr>
+    </w:lvl>
+    <w:lvl w:ilvl="3" w:tplc="0409000F" w:tentative="1">
+      <w:start w:val="1"/>
+      <w:numFmt w:val="decimal"/>
+      <w:lvlText w:val="%4."/>
+      <w:lvlJc w:val="left"/>
+      <w:pPr>
+        <w:ind w:left="2880" w:hanging="360"/>
+      </w:pPr>
+    </w:lvl>
+    <w:lvl w:ilvl="4" w:tplc="04090019" w:tentative="1">
+      <w:start w:val="1"/>
+      <w:numFmt w:val="lowerLetter"/>
+      <w:lvlText w:val="%5."/>
+      <w:lvlJc w:val="left"/>
+      <w:pPr>
+        <w:ind w:left="3600" w:hanging="360"/>
+      </w:pPr>
+    </w:lvl>
+    <w:lvl w:ilvl="5" w:tplc="0409001B" w:tentative="1">
+      <w:start w:val="1"/>
+      <w:numFmt w:val="lowerRoman"/>
+      <w:lvlText w:val="%6."/>
+      <w:lvlJc w:val="right"/>
+      <w:pPr>
+        <w:ind w:left="4320" w:hanging="180"/>
+      </w:pPr>
+    </w:lvl>
+    <w:lvl w:ilvl="6" w:tplc="0409000F" w:tentative="1">
+      <w:start w:val="1"/>
+      <w:numFmt w:val="decimal"/>
+      <w:lvlText w:val="%7."/>
+      <w:lvlJc w:val="left"/>
+      <w:pPr>
+        <w:ind w:left="5040" w:hanging="360"/>
+      </w:pPr>
+    </w:lvl>
+    <w:lvl w:ilvl="7" w:tplc="04090019" w:tentative="1">
+      <w:start w:val="1"/>
+      <w:numFmt w:val="lowerLetter"/>
+      <w:lvlText w:val="%8."/>
+      <w:lvlJc w:val="left"/>
+      <w:pPr>
+        <w:ind w:left="5760" w:hanging="360"/>
+      </w:pPr>
+    </w:lvl>
+    <w:lvl w:ilvl="8" w:tplc="0409001B" w:tentative="1">
+      <w:start w:val="1"/>
+      <w:numFmt w:val="lowerRoman"/>
+      <w:lvlText w:val="%9."/>
+      <w:lvlJc w:val="right"/>
+      <w:pPr>
+        <w:ind w:left="6480" w:hanging="180"/>
       </w:pPr>
     </w:lvl>
   </w:abstractNum>
@@ -700,11 +1052,14 @@
   <w:num w:numId="2">
     <w:abstractNumId w:val="1"/>
   </w:num>
+  <w:num w:numId="3">
+    <w:abstractNumId w:val="2"/>
+  </w:num>
 </w:numbering>
 </file>
 
 <file path=word/styles.xml><?xml version="1.0" encoding="utf-8"?>
-<w:styles xmlns:mc="http://schemas.openxmlformats.org/markup-compatibility/2006" xmlns:r="http://schemas.openxmlformats.org/officeDocument/2006/relationships" xmlns:w="http://schemas.openxmlformats.org/wordprocessingml/2006/main" xmlns:w14="http://schemas.microsoft.com/office/word/2010/wordml" xmlns:w15="http://schemas.microsoft.com/office/word/2012/wordml" mc:Ignorable="w14 w15">
+<w:styles xmlns:mc="http://schemas.openxmlformats.org/markup-compatibility/2006" xmlns:r="http://schemas.openxmlformats.org/officeDocument/2006/relationships" xmlns:w="http://schemas.openxmlformats.org/wordprocessingml/2006/main" xmlns:w14="http://schemas.microsoft.com/office/word/2010/wordml" xmlns:w15="http://schemas.microsoft.com/office/word/2012/wordml" xmlns:w16cid="http://schemas.microsoft.com/office/word/2016/wordml/cid" xmlns:w16se="http://schemas.microsoft.com/office/word/2015/wordml/symex" mc:Ignorable="w14 w15 w16se w16cid">
   <w:docDefaults>
     <w:rPrDefault>
       <w:rPr>
@@ -716,7 +1071,7 @@
     </w:rPrDefault>
     <w:pPrDefault/>
   </w:docDefaults>
-  <w:latentStyles w:defLockedState="0" w:defUIPriority="99" w:defSemiHidden="0" w:defUnhideWhenUsed="0" w:defQFormat="0" w:count="382">
+  <w:latentStyles w:defLockedState="0" w:defUIPriority="99" w:defSemiHidden="0" w:defUnhideWhenUsed="0" w:defQFormat="0" w:count="375">
     <w:lsdException w:name="Normal" w:uiPriority="0" w:qFormat="1"/>
     <w:lsdException w:name="heading 1" w:uiPriority="9" w:qFormat="1"/>
     <w:lsdException w:name="heading 2" w:semiHidden="1" w:uiPriority="9" w:unhideWhenUsed="1" w:qFormat="1"/>
@@ -873,15 +1228,6 @@
     <w:lsdException w:name="Balloon Text" w:semiHidden="1" w:unhideWhenUsed="1"/>
     <w:lsdException w:name="Table Grid" w:uiPriority="39"/>
     <w:lsdException w:name="Table Theme" w:semiHidden="1" w:unhideWhenUsed="1"/>
-    <w:lsdException w:name="Note Level 1" w:semiHidden="1" w:unhideWhenUsed="1"/>
-    <w:lsdException w:name="Note Level 2" w:semiHidden="1" w:unhideWhenUsed="1"/>
-    <w:lsdException w:name="Note Level 3" w:semiHidden="1" w:unhideWhenUsed="1"/>
-    <w:lsdException w:name="Note Level 4" w:semiHidden="1" w:unhideWhenUsed="1"/>
-    <w:lsdException w:name="Note Level 5" w:semiHidden="1" w:unhideWhenUsed="1"/>
-    <w:lsdException w:name="Note Level 6" w:semiHidden="1" w:unhideWhenUsed="1"/>
-    <w:lsdException w:name="Note Level 7" w:semiHidden="1" w:unhideWhenUsed="1"/>
-    <w:lsdException w:name="Note Level 8" w:semiHidden="1" w:unhideWhenUsed="1"/>
-    <w:lsdException w:name="Note Level 9" w:semiHidden="1" w:unhideWhenUsed="1"/>
     <w:lsdException w:name="Placeholder Text" w:semiHidden="1"/>
     <w:lsdException w:name="No Spacing" w:uiPriority="1" w:qFormat="1"/>
     <w:lsdException w:name="Light Shading" w:uiPriority="60"/>
@@ -1100,7 +1446,7 @@
     <w:lsdException w:name="Mention" w:semiHidden="1" w:unhideWhenUsed="1"/>
     <w:lsdException w:name="Smart Hyperlink" w:semiHidden="1" w:unhideWhenUsed="1"/>
   </w:latentStyles>
-  <w:style w:type="paragraph" w:default="1" w:styleId="Normal">
+  <w:style w:type="paragraph" w:default="1" w:styleId="Standard">
     <w:name w:val="Normal"/>
     <w:qFormat/>
     <w:rsid w:val="008950B0"/>
@@ -1110,13 +1456,13 @@
       <w:lang w:val="en-US"/>
     </w:rPr>
   </w:style>
-  <w:style w:type="character" w:default="1" w:styleId="DefaultParagraphFont">
+  <w:style w:type="character" w:default="1" w:styleId="Absatz-Standardschriftart">
     <w:name w:val="Default Paragraph Font"/>
     <w:uiPriority w:val="1"/>
     <w:semiHidden/>
     <w:unhideWhenUsed/>
   </w:style>
-  <w:style w:type="table" w:default="1" w:styleId="TableNormal">
+  <w:style w:type="table" w:default="1" w:styleId="NormaleTabelle">
     <w:name w:val="Normal Table"/>
     <w:uiPriority w:val="99"/>
     <w:semiHidden/>
@@ -1131,15 +1477,15 @@
       </w:tblCellMar>
     </w:tblPr>
   </w:style>
-  <w:style w:type="numbering" w:default="1" w:styleId="NoList">
+  <w:style w:type="numbering" w:default="1" w:styleId="KeineListe">
     <w:name w:val="No List"/>
     <w:uiPriority w:val="99"/>
     <w:semiHidden/>
     <w:unhideWhenUsed/>
   </w:style>
-  <w:style w:type="paragraph" w:styleId="ListParagraph">
+  <w:style w:type="paragraph" w:styleId="Listenabsatz">
     <w:name w:val="List Paragraph"/>
-    <w:basedOn w:val="Normal"/>
+    <w:basedOn w:val="Standard"/>
     <w:uiPriority w:val="34"/>
     <w:qFormat/>
     <w:rsid w:val="008950B0"/>

</xml_diff>